<commit_message>
Ejercicios de Desarrollo de Interfaces
</commit_message>
<xml_diff>
--- a/Desarrollo de Interfaces/T1. Confección de interfaces de usuario/Ejercicio05_Lay_Out/Ejercicio_05_Lay_Out.docx
+++ b/Desarrollo de Interfaces/T1. Confección de interfaces de usuario/Ejercicio05_Lay_Out/Ejercicio_05_Lay_Out.docx
@@ -7,7 +7,15 @@
         <w:pStyle w:val="Heading1"/>
       </w:pPr>
       <w:r>
-        <w:t>Ejercicio de Lay-Out.</w:t>
+        <w:t>Ejercicio de Lay-</w:t>
+      </w:r>
+      <w:proofErr w:type="spellStart"/>
+      <w:r>
+        <w:t>Out</w:t>
+      </w:r>
+      <w:proofErr w:type="spellEnd"/>
+      <w:r>
+        <w:t>.</w:t>
       </w:r>
     </w:p>
     <w:p>
@@ -57,7 +65,15 @@
         </w:numPr>
       </w:pPr>
       <w:r>
-        <w:t xml:space="preserve">Todos los textBox deberán tener el mismo tamaño tal y como ocurre en el formulario original. </w:t>
+        <w:t xml:space="preserve">Todos los </w:t>
+      </w:r>
+      <w:proofErr w:type="spellStart"/>
+      <w:r>
+        <w:t>textBox</w:t>
+      </w:r>
+      <w:proofErr w:type="spellEnd"/>
+      <w:r>
+        <w:t xml:space="preserve"> deberán tener el mismo tamaño tal y como ocurre en el formulario original. </w:t>
       </w:r>
     </w:p>
     <w:p>
@@ -81,7 +97,15 @@
         </w:numPr>
       </w:pPr>
       <w:r>
-        <w:t xml:space="preserve">El campo ‘Security Code’ no se creará. </w:t>
+        <w:t xml:space="preserve">El campo ‘Security </w:t>
+      </w:r>
+      <w:proofErr w:type="spellStart"/>
+      <w:r>
+        <w:t>Code</w:t>
+      </w:r>
+      <w:proofErr w:type="spellEnd"/>
+      <w:r>
+        <w:t xml:space="preserve">’ no se creará. </w:t>
       </w:r>
     </w:p>
     <w:p>
@@ -105,7 +129,15 @@
         <w:t xml:space="preserve">- </w:t>
       </w:r>
       <w:r>
-        <w:t>Formulario de insercción de datos de usuario</w:t>
+        <w:t xml:space="preserve">Formulario de </w:t>
+      </w:r>
+      <w:proofErr w:type="spellStart"/>
+      <w:r>
+        <w:t>insercción</w:t>
+      </w:r>
+      <w:proofErr w:type="spellEnd"/>
+      <w:r>
+        <w:t xml:space="preserve"> de datos de usuario</w:t>
       </w:r>
     </w:p>
     <w:p>
@@ -279,23 +311,43 @@
         </w:numPr>
       </w:pPr>
       <w:r>
-        <w:t xml:space="preserve">Los componentes GroupBox se usarán para separa los distintos grupos de componentes, p.e. Información personal, y dicho texto irá en el </w:t>
-      </w:r>
+        <w:t xml:space="preserve">Los componentes </w:t>
+      </w:r>
+      <w:proofErr w:type="spellStart"/>
+      <w:r>
+        <w:t>GroupBox</w:t>
+      </w:r>
+      <w:proofErr w:type="spellEnd"/>
+      <w:r>
+        <w:t xml:space="preserve"> se usarán para separa los distintos grupos de componentes, </w:t>
+      </w:r>
+      <w:proofErr w:type="spellStart"/>
+      <w:r>
+        <w:t>p.e.</w:t>
+      </w:r>
+      <w:proofErr w:type="spellEnd"/>
+      <w:r>
+        <w:t xml:space="preserve"> Información personal, y dicho texto irá en el </w:t>
+      </w:r>
+      <w:proofErr w:type="spellStart"/>
       <w:r>
         <w:rPr>
           <w:i/>
         </w:rPr>
         <w:t>GroupBox</w:t>
       </w:r>
+      <w:proofErr w:type="spellEnd"/>
       <w:r>
         <w:t xml:space="preserve"> en lugar de en un componente </w:t>
       </w:r>
+      <w:proofErr w:type="spellStart"/>
       <w:r>
         <w:rPr>
           <w:i/>
         </w:rPr>
         <w:t>Label</w:t>
       </w:r>
+      <w:proofErr w:type="spellEnd"/>
       <w:r>
         <w:rPr>
           <w:i/>
@@ -317,11 +369,19 @@
       <w:r>
         <w:t>eberán generarse dos botones, que tendrán el mismo tamaño y sus textos serán Aceptar y Cancelar. El botón cancelar se programará para que cierre la ventana. (</w:t>
       </w:r>
+      <w:proofErr w:type="spellStart"/>
       <w:r>
         <w:rPr>
           <w:i/>
         </w:rPr>
-        <w:t>this.Close()</w:t>
+        <w:t>this.Close</w:t>
+      </w:r>
+      <w:proofErr w:type="spellEnd"/>
+      <w:r>
+        <w:rPr>
+          <w:i/>
+        </w:rPr>
+        <w:t>()</w:t>
       </w:r>
       <w:r>
         <w:t>)</w:t>
@@ -336,11 +396,53 @@
         </w:numPr>
       </w:pPr>
       <w:r>
-        <w:t xml:space="preserve">Utilizaremos los controles de tipo TextBox, ComboBox, CheckBox, Button, Label, </w:t>
-      </w:r>
+        <w:t xml:space="preserve">Utilizaremos los controles de tipo </w:t>
+      </w:r>
+      <w:proofErr w:type="spellStart"/>
+      <w:r>
+        <w:t>TextBox</w:t>
+      </w:r>
+      <w:proofErr w:type="spellEnd"/>
+      <w:r>
+        <w:t xml:space="preserve">, </w:t>
+      </w:r>
+      <w:proofErr w:type="spellStart"/>
+      <w:r>
+        <w:t>ComboBox</w:t>
+      </w:r>
+      <w:proofErr w:type="spellEnd"/>
+      <w:r>
+        <w:t xml:space="preserve">, </w:t>
+      </w:r>
+      <w:proofErr w:type="spellStart"/>
+      <w:r>
+        <w:t>CheckBox</w:t>
+      </w:r>
+      <w:proofErr w:type="spellEnd"/>
+      <w:r>
+        <w:t xml:space="preserve">, </w:t>
+      </w:r>
+      <w:proofErr w:type="spellStart"/>
+      <w:r>
+        <w:t>Button</w:t>
+      </w:r>
+      <w:proofErr w:type="spellEnd"/>
+      <w:r>
+        <w:t xml:space="preserve">, </w:t>
+      </w:r>
+      <w:proofErr w:type="spellStart"/>
+      <w:r>
+        <w:t>Label</w:t>
+      </w:r>
+      <w:proofErr w:type="spellEnd"/>
+      <w:r>
+        <w:t xml:space="preserve">, </w:t>
+      </w:r>
+      <w:proofErr w:type="spellStart"/>
       <w:r>
         <w:t>GroupBox</w:t>
       </w:r>
+      <w:proofErr w:type="spellEnd"/>
       <w:r>
         <w:t>.</w:t>
       </w:r>
@@ -379,7 +481,23 @@
         </w:numPr>
       </w:pPr>
       <w:r>
-        <w:t>Para el objeto Windows pondremos la propiedad resizeMode a para que no se pueda variar y pondremos la propiedad Title a ‘Datos personales’.</w:t>
+        <w:t xml:space="preserve">Para el objeto Windows pondremos la propiedad </w:t>
+      </w:r>
+      <w:proofErr w:type="spellStart"/>
+      <w:r>
+        <w:t>resizeMode</w:t>
+      </w:r>
+      <w:proofErr w:type="spellEnd"/>
+      <w:r>
+        <w:t xml:space="preserve"> a para que no se pueda variar y pondremos la propiedad </w:t>
+      </w:r>
+      <w:proofErr w:type="spellStart"/>
+      <w:r>
+        <w:t>Title</w:t>
+      </w:r>
+      <w:proofErr w:type="spellEnd"/>
+      <w:r>
+        <w:t xml:space="preserve"> a ‘Datos personales’.</w:t>
       </w:r>
     </w:p>
     <w:p>
@@ -389,14 +507,48 @@
       <w:r>
         <w:t xml:space="preserve">El componente </w:t>
       </w:r>
+      <w:proofErr w:type="spellStart"/>
       <w:r>
         <w:rPr>
           <w:i/>
         </w:rPr>
         <w:t>Label</w:t>
       </w:r>
-      <w:r>
-        <w:t xml:space="preserve"> que pinte el texto ‘Formulario de insercción de datos de usuario’ será generado dinámicante, trayendo los datos de base de datos, para ellos usaremos el fichero script.sql para insertar los datos desde SqlServer Management. Para la conexión a base de datos, se usará además el fichero App.Config para guardar los datos de configuración.</w:t>
+      <w:proofErr w:type="spellEnd"/>
+      <w:r>
+        <w:t xml:space="preserve"> que pinte el texto ‘Formulario de </w:t>
+      </w:r>
+      <w:proofErr w:type="spellStart"/>
+      <w:r>
+        <w:t>insercción</w:t>
+      </w:r>
+      <w:proofErr w:type="spellEnd"/>
+      <w:r>
+        <w:t xml:space="preserve"> de datos de usuario’ será generado </w:t>
+      </w:r>
+      <w:proofErr w:type="spellStart"/>
+      <w:r>
+        <w:t>dinámicante</w:t>
+      </w:r>
+      <w:proofErr w:type="spellEnd"/>
+      <w:r>
+        <w:t xml:space="preserve">, trayendo los datos de base de datos, para ellos usaremos el fichero script.sql para insertar los datos desde </w:t>
+      </w:r>
+      <w:proofErr w:type="spellStart"/>
+      <w:r>
+        <w:t>SqlServer</w:t>
+      </w:r>
+      <w:proofErr w:type="spellEnd"/>
+      <w:r>
+        <w:t xml:space="preserve"> Management. Para la conexión a base de datos, se usará además el fichero </w:t>
+      </w:r>
+      <w:proofErr w:type="spellStart"/>
+      <w:r>
+        <w:t>App.Config</w:t>
+      </w:r>
+      <w:proofErr w:type="spellEnd"/>
+      <w:r>
+        <w:t xml:space="preserve"> para guardar los datos de configuración.</w:t>
       </w:r>
     </w:p>
     <w:p>
@@ -404,7 +556,15 @@
         <w:ind w:firstLine="708"/>
       </w:pPr>
       <w:r>
-        <w:t>Todos los métodos que se usen en el fichero de c# deberán estar debidamente comentados, y se usará las directivas try catch para la parte de acceso a base de datos.</w:t>
+        <w:t xml:space="preserve">Todos los métodos que se usen en el fichero de </w:t>
+      </w:r>
+      <w:proofErr w:type="spellStart"/>
+      <w:r>
+        <w:t>c#</w:t>
+      </w:r>
+      <w:proofErr w:type="spellEnd"/>
+      <w:r>
+        <w:t xml:space="preserve"> deberán estar debidamente comentados, y se usará las directivas try catch para la parte de acceso a base de datos.</w:t>
       </w:r>
     </w:p>
     <w:p>
@@ -415,11 +575,48 @@
         <w:t>Esta práct</w:t>
       </w:r>
       <w:r>
-        <w:t>ica habrá que entregarla, la dejaréis en el directorio de París, dentro de una carpeta que llevará el siguiente formato (PrimerApellido PrimeraLetraNombre) del alumno.</w:t>
-      </w:r>
-      <w:r>
-        <w:t xml:space="preserve"> P.e. ‘Hernandez J’ para el alumno José Hernandez</w:t>
-      </w:r>
+        <w:t>ica habrá que entregarla, la dejaréis en el directorio de París, dentro de una carpeta que llevará el siguiente formato (</w:t>
+      </w:r>
+      <w:proofErr w:type="spellStart"/>
+      <w:r>
+        <w:t>PrimerApellido</w:t>
+      </w:r>
+      <w:proofErr w:type="spellEnd"/>
+      <w:r>
+        <w:t xml:space="preserve"> </w:t>
+      </w:r>
+      <w:proofErr w:type="spellStart"/>
+      <w:r>
+        <w:t>PrimeraLetraNombre</w:t>
+      </w:r>
+      <w:proofErr w:type="spellEnd"/>
+      <w:r>
+        <w:t>) del alumno.</w:t>
+      </w:r>
+      <w:r>
+        <w:t xml:space="preserve"> </w:t>
+      </w:r>
+      <w:proofErr w:type="spellStart"/>
+      <w:r>
+        <w:t>P.e.</w:t>
+      </w:r>
+      <w:proofErr w:type="spellEnd"/>
+      <w:r>
+        <w:t xml:space="preserve"> ‘</w:t>
+      </w:r>
+      <w:proofErr w:type="spellStart"/>
+      <w:r>
+        <w:t>Hernandez</w:t>
+      </w:r>
+      <w:proofErr w:type="spellEnd"/>
+      <w:r>
+        <w:t xml:space="preserve"> J’ para el alumno José </w:t>
+      </w:r>
+      <w:proofErr w:type="spellStart"/>
+      <w:r>
+        <w:t>Hernandez</w:t>
+      </w:r>
+      <w:proofErr w:type="spellEnd"/>
     </w:p>
     <w:p>
       <w:pPr>
@@ -470,6 +667,242 @@
             </a:graphic>
           </wp:inline>
         </w:drawing>
+      </w:r>
+    </w:p>
+    <w:p>
+      <w:pPr>
+        <w:ind w:firstLine="708"/>
+      </w:pPr>
+    </w:p>
+    <w:p>
+      <w:pPr>
+        <w:pStyle w:val="Heading1"/>
+      </w:pPr>
+      <w:r>
+        <w:lastRenderedPageBreak/>
+        <w:t>Parte 2</w:t>
+      </w:r>
+    </w:p>
+    <w:p>
+      <w:pPr>
+        <w:ind w:firstLine="708"/>
+      </w:pPr>
+      <w:r>
+        <w:t xml:space="preserve">Ahora vamos a cargar todo el contenido de los componentes </w:t>
+      </w:r>
+      <w:proofErr w:type="spellStart"/>
+      <w:r>
+        <w:rPr>
+          <w:i/>
+        </w:rPr>
+        <w:t>Label</w:t>
+      </w:r>
+      <w:proofErr w:type="spellEnd"/>
+      <w:r>
+        <w:t xml:space="preserve"> de forma dinámica, para ello vamos a generar una estructura en la base de datos que se va a llamar ‘Textos’, </w:t>
+      </w:r>
+    </w:p>
+    <w:p>
+      <w:pPr>
+        <w:ind w:firstLine="708"/>
+      </w:pPr>
+      <w:r>
+        <w:t>Los campos que van a tener son los siguientes:</w:t>
+      </w:r>
+    </w:p>
+    <w:tbl>
+      <w:tblPr>
+        <w:tblStyle w:val="Tablaconcuadrcula"/>
+        <w:tblW w:w="0" w:type="auto"/>
+        <w:tblLook w:val="04A0"/>
+      </w:tblPr>
+      <w:tblGrid>
+        <w:gridCol w:w="4322"/>
+        <w:gridCol w:w="4322"/>
+      </w:tblGrid>
+      <w:tr>
+        <w:tc>
+          <w:tcPr>
+            <w:tcW w:w="4322" w:type="dxa"/>
+          </w:tcPr>
+          <w:p>
+            <w:proofErr w:type="spellStart"/>
+            <w:r>
+              <w:t>idTexto</w:t>
+            </w:r>
+            <w:proofErr w:type="spellEnd"/>
+          </w:p>
+        </w:tc>
+        <w:tc>
+          <w:tcPr>
+            <w:tcW w:w="4322" w:type="dxa"/>
+          </w:tcPr>
+          <w:p>
+            <w:proofErr w:type="spellStart"/>
+            <w:r>
+              <w:t>Int</w:t>
+            </w:r>
+            <w:proofErr w:type="spellEnd"/>
+            <w:r>
+              <w:t xml:space="preserve"> </w:t>
+            </w:r>
+            <w:proofErr w:type="spellStart"/>
+            <w:r>
+              <w:t>Primary</w:t>
+            </w:r>
+            <w:proofErr w:type="spellEnd"/>
+            <w:r>
+              <w:t xml:space="preserve"> Key</w:t>
+            </w:r>
+          </w:p>
+        </w:tc>
+      </w:tr>
+      <w:tr>
+        <w:tc>
+          <w:tcPr>
+            <w:tcW w:w="4322" w:type="dxa"/>
+          </w:tcPr>
+          <w:p>
+            <w:r>
+              <w:t>Campo</w:t>
+            </w:r>
+          </w:p>
+        </w:tc>
+        <w:tc>
+          <w:tcPr>
+            <w:tcW w:w="4322" w:type="dxa"/>
+          </w:tcPr>
+          <w:p>
+            <w:r>
+              <w:t>Texto (50)</w:t>
+            </w:r>
+          </w:p>
+        </w:tc>
+      </w:tr>
+      <w:tr>
+        <w:tc>
+          <w:tcPr>
+            <w:tcW w:w="4322" w:type="dxa"/>
+          </w:tcPr>
+          <w:p>
+            <w:r>
+              <w:t>Valor</w:t>
+            </w:r>
+          </w:p>
+        </w:tc>
+        <w:tc>
+          <w:tcPr>
+            <w:tcW w:w="4322" w:type="dxa"/>
+          </w:tcPr>
+          <w:p>
+            <w:r>
+              <w:t>Texto (50)</w:t>
+            </w:r>
+          </w:p>
+        </w:tc>
+      </w:tr>
+      <w:tr>
+        <w:tc>
+          <w:tcPr>
+            <w:tcW w:w="4322" w:type="dxa"/>
+          </w:tcPr>
+          <w:p>
+            <w:r>
+              <w:t>Idioma</w:t>
+            </w:r>
+          </w:p>
+        </w:tc>
+        <w:tc>
+          <w:tcPr>
+            <w:tcW w:w="4322" w:type="dxa"/>
+          </w:tcPr>
+          <w:p>
+            <w:r>
+              <w:t>Texto (50)</w:t>
+            </w:r>
+          </w:p>
+        </w:tc>
+      </w:tr>
+    </w:tbl>
+    <w:p>
+      <w:pPr>
+        <w:ind w:firstLine="708"/>
+      </w:pPr>
+      <w:r>
+        <w:t xml:space="preserve"> </w:t>
+      </w:r>
+    </w:p>
+    <w:p>
+      <w:pPr>
+        <w:ind w:firstLine="708"/>
+      </w:pPr>
+      <w:r>
+        <w:t>Deberemos generar además dos variables globales en el fichero de configuración tal y cómo hicimos para la cadena de conexión que van a ser ‘Es’ para idioma español o ‘En’ para idioma inglés. De forma que dependiendo de qué cadena de configuración leamos en la carga del proyecto, nos saque todo el contenido en un idioma u otro.</w:t>
+      </w:r>
+    </w:p>
+    <w:p>
+      <w:pPr>
+        <w:ind w:firstLine="708"/>
+      </w:pPr>
+      <w:r>
+        <w:t xml:space="preserve">Por ejemplo, para el componente </w:t>
+      </w:r>
+      <w:proofErr w:type="spellStart"/>
+      <w:r>
+        <w:t>lblNombre</w:t>
+      </w:r>
+      <w:proofErr w:type="spellEnd"/>
+      <w:r>
+        <w:t xml:space="preserve">, debería tener dos registros en base de datos: </w:t>
+      </w:r>
+    </w:p>
+    <w:p>
+      <w:r>
+        <w:t>1</w:t>
+      </w:r>
+      <w:r>
+        <w:tab/>
+      </w:r>
+      <w:proofErr w:type="spellStart"/>
+      <w:r>
+        <w:t>lblNombre</w:t>
+      </w:r>
+      <w:proofErr w:type="spellEnd"/>
+      <w:r>
+        <w:tab/>
+        <w:t>Nombre</w:t>
+      </w:r>
+      <w:r>
+        <w:tab/>
+        <w:t>Es</w:t>
+      </w:r>
+    </w:p>
+    <w:p>
+      <w:r>
+        <w:t>2</w:t>
+      </w:r>
+      <w:r>
+        <w:tab/>
+      </w:r>
+      <w:proofErr w:type="spellStart"/>
+      <w:r>
+        <w:t>lblNombre</w:t>
+      </w:r>
+      <w:proofErr w:type="spellEnd"/>
+      <w:r>
+        <w:tab/>
+      </w:r>
+      <w:proofErr w:type="spellStart"/>
+      <w:r>
+        <w:t>Name</w:t>
+      </w:r>
+      <w:proofErr w:type="spellEnd"/>
+      <w:r>
+        <w:tab/>
+      </w:r>
+      <w:r>
+        <w:tab/>
+        <w:t>En</w:t>
       </w:r>
     </w:p>
     <w:sectPr>

</xml_diff>